<commit_message>
Revising the Prospectus paper
</commit_message>
<xml_diff>
--- a/Written Papers/Acree_Caleb_honors_thesis_prospectus.docx
+++ b/Written Papers/Acree_Caleb_honors_thesis_prospectus.docx
@@ -16,8 +16,17 @@
           <w:sz w:val="32"/>
           <w:szCs w:val="28"/>
         </w:rPr>
-        <w:t>Automatic Treatment of Catalog Information</w:t>
-      </w:r>
+        <w:t xml:space="preserve">Course Catalog Information </w:t>
+      </w:r>
+      <w:proofErr w:type="spellStart"/>
+      <w:r>
+        <w:rPr>
+          <w:sz w:val="32"/>
+          <w:szCs w:val="28"/>
+        </w:rPr>
+        <w:t>Aggretation</w:t>
+      </w:r>
+      <w:proofErr w:type="spellEnd"/>
     </w:p>
     <w:p>
       <w:pPr>
@@ -71,7 +80,13 @@
         <w:t xml:space="preserve">The Augusta University course catalog presents students at Augusta University with many issues when using the web portal. </w:t>
       </w:r>
       <w:r>
-        <w:t>Upon investigating the web page each course seems to be a sort of embed into the actual page rather than a link to the course details webpage. This can cause issues when trying to work with and load the different classes and their details. To combat this, this thesis is to design and create a program that automatically grabs the information from the website and exports it to a file which should be easier for the end user to use and read.</w:t>
+        <w:t>Upon investigating the web page</w:t>
+      </w:r>
+      <w:r>
+        <w:t>,</w:t>
+      </w:r>
+      <w:r>
+        <w:t xml:space="preserve"> each course seems to be a sort of embed into the actual page rather than a link to the course details webpage. This can cause issues when trying to work with and load the different classes and their details. To combat this, this thesis is to design and create a program that automatically grabs the information from the website and exports it to a file which should be easier for the end user to use and read.</w:t>
       </w:r>
     </w:p>
     <w:p>
@@ -272,7 +287,13 @@
         <w:ind w:left="720" w:firstLine="720"/>
       </w:pPr>
       <w:r>
-        <w:t>This prospectus will see the creation of a program using the scripting language Python. Python is a simple but robust and scalable language that will work well for this thesis prospectus. However, natively python cannot look at webpages or parse through data on websites. Modules or</w:t>
+        <w:t>This prospectus will see the creation of a program using the scripting language Python. Python is a simple but robust and scalable language that will work well</w:t>
+      </w:r>
+      <w:r>
+        <w:t xml:space="preserve"> to achieve the end goal of this thesis</w:t>
+      </w:r>
+      <w:r>
+        <w:t>. However, natively python cannot look at webpages or parse through data on websites. Modules or</w:t>
       </w:r>
       <w:r>
         <w:t xml:space="preserve"> more commonly known as</w:t>
@@ -281,7 +302,10 @@
         <w:t xml:space="preserve"> libraries can be imported to python to increase</w:t>
       </w:r>
       <w:r>
-        <w:t xml:space="preserve"> the functionality of a couple lines of code</w:t>
+        <w:t xml:space="preserve"> the functionality of </w:t>
+      </w:r>
+      <w:r>
+        <w:t>the overall program.</w:t>
       </w:r>
     </w:p>
     <w:p>
@@ -319,10 +343,15 @@
         <w:ind w:left="720" w:firstLine="720"/>
       </w:pPr>
       <w:r>
-        <w:t>At the time of writing this prospectus the program currently uses two libraries. They are Playwright and</w:t>
-      </w:r>
-      <w:r>
-        <w:t xml:space="preserve"> BeautifulSoup (BS). These are necessary for the functionality of the program. Playwright allows for the program to open a headless browser so that it can navigate to the course catalog and access the different classes. Once it grabs the classes it then uses BS to parse through the webpage and the webpage source. It is an </w:t>
+        <w:t xml:space="preserve">At the time of writing this prospectus the program currently uses two libraries. They are Playwright and </w:t>
+      </w:r>
+      <w:proofErr w:type="spellStart"/>
+      <w:r>
+        <w:t>BeautifulSoup</w:t>
+      </w:r>
+      <w:proofErr w:type="spellEnd"/>
+      <w:r>
+        <w:t xml:space="preserve"> (BS). These are necessary for the functionality of the program. Playwright allows for the program to open a browser so that it can navigate to the course catalog and access the different classes. Once it grabs the classes it then uses BS to parse through the webpage and the webpage source. It is an </w:t>
       </w:r>
       <w:r>
         <w:t>HTML</w:t>
@@ -340,7 +369,31 @@
         <w:ind w:left="720" w:firstLine="720"/>
       </w:pPr>
       <w:r>
-        <w:t xml:space="preserve">As of writing this, the program currently utilizes three functions, they are as follows: “run”, “extract_course_info”, and “extract_course_details”. The “run” function sets up and opens the headless browser, navigates to the web page, and handles some errors for the process of gathering the information off the website. After it navigates to the specified URL it waits for the courses to load on the web page. After this completes it calls the function that handles the actual gathering of the information from the website. The function that handles the actual gathering is “extract_course_info”. </w:t>
+        <w:t>As of writing this, the program currently utilizes three functions, they are as follows: “run”, “</w:t>
+      </w:r>
+      <w:proofErr w:type="spellStart"/>
+      <w:r>
+        <w:t>extract_course_info</w:t>
+      </w:r>
+      <w:proofErr w:type="spellEnd"/>
+      <w:r>
+        <w:t>”, and “</w:t>
+      </w:r>
+      <w:proofErr w:type="spellStart"/>
+      <w:r>
+        <w:t>extract_course_details</w:t>
+      </w:r>
+      <w:proofErr w:type="spellEnd"/>
+      <w:r>
+        <w:t>”. The “run” function sets up and opens the headless browser, navigates to the web page, and handles some errors for the process of gathering the information off the website. After it navigates to the specified URL it waits for the courses to load on the web page. After this completes it calls the function that handles the actual gathering of the information from the website. The function that handles the actual gathering is “</w:t>
+      </w:r>
+      <w:proofErr w:type="spellStart"/>
+      <w:r>
+        <w:t>extract_course_info</w:t>
+      </w:r>
+      <w:proofErr w:type="spellEnd"/>
+      <w:r>
+        <w:t xml:space="preserve">”. </w:t>
       </w:r>
     </w:p>
     <w:p>
@@ -349,26 +402,89 @@
         <w:ind w:left="720" w:firstLine="720"/>
       </w:pPr>
       <w:r>
+        <w:t>The purpose of the “</w:t>
+      </w:r>
+      <w:proofErr w:type="spellStart"/>
+      <w:r>
+        <w:t>extract_course_info</w:t>
+      </w:r>
+      <w:proofErr w:type="spellEnd"/>
+      <w:r>
+        <w:t xml:space="preserve">” function is to gather the detailed information for each course listed in the course catalog, process it, and save the data into </w:t>
+      </w:r>
+      <w:r>
         <w:lastRenderedPageBreak/>
-        <w:t xml:space="preserve">The purpose of the </w:t>
-      </w:r>
-      <w:r>
-        <w:t>“extract_course_info”</w:t>
-      </w:r>
-      <w:r>
-        <w:t xml:space="preserve"> function is to gather the detailed information for each course listed in the course catalog, process it, and save the data into a text file. The first thing that this function does is open a new tab in the headless browser </w:t>
+        <w:t xml:space="preserve">a text file. The first thing that this function does is open a new tab in the headless browser </w:t>
       </w:r>
       <w:r>
         <w:t xml:space="preserve">and it uses it to navigate to the course catalog page. Next, it identifies all the course links on the page by using the </w:t>
       </w:r>
       <w:r>
-        <w:t>CSS selector 'table.table_default &gt; tbody &gt; tr &gt; td.width &gt; a[href^="preview_course_nopop.php"]'</w:t>
+        <w:t>CSS selector '</w:t>
+      </w:r>
+      <w:proofErr w:type="spellStart"/>
+      <w:proofErr w:type="gramStart"/>
+      <w:r>
+        <w:t>table.table</w:t>
+      </w:r>
+      <w:proofErr w:type="gramEnd"/>
+      <w:r>
+        <w:t>_default</w:t>
+      </w:r>
+      <w:proofErr w:type="spellEnd"/>
+      <w:r>
+        <w:t xml:space="preserve"> &gt; </w:t>
+      </w:r>
+      <w:proofErr w:type="spellStart"/>
+      <w:r>
+        <w:t>tbody</w:t>
+      </w:r>
+      <w:proofErr w:type="spellEnd"/>
+      <w:r>
+        <w:t xml:space="preserve"> &gt; tr &gt; </w:t>
+      </w:r>
+      <w:proofErr w:type="spellStart"/>
+      <w:r>
+        <w:t>td.width</w:t>
+      </w:r>
+      <w:proofErr w:type="spellEnd"/>
+      <w:r>
+        <w:t xml:space="preserve"> &gt; a[</w:t>
+      </w:r>
+      <w:proofErr w:type="spellStart"/>
+      <w:r>
+        <w:t>href</w:t>
+      </w:r>
+      <w:proofErr w:type="spellEnd"/>
+      <w:r>
+        <w:t>^="</w:t>
+      </w:r>
+      <w:proofErr w:type="spellStart"/>
+      <w:r>
+        <w:t>preview_course_nopop.php</w:t>
+      </w:r>
+      <w:proofErr w:type="spellEnd"/>
+      <w:r>
+        <w:t>"]'</w:t>
       </w:r>
       <w:r>
         <w:t>. This means that the links are filtered to only include those that match the specified pattern for individual course pages. This is so when trying to aggregate the course information it does not try to navigate to any other links that may be on the page. It then creates a folder in the same directory, if it does not exist already, and then generates the output file that has a timestamped name to store the data. The next section of code iterates through the individual course links listed on the page and extracts the course name and URL for the specified course. Once it has the link and the course name it opens a new browser tab and navigates to the course entry. Then it calls the “</w:t>
       </w:r>
-      <w:r>
-        <w:t>extract_course_details()</w:t>
+      <w:proofErr w:type="spellStart"/>
+      <w:r>
+        <w:t>extract_course_</w:t>
+      </w:r>
+      <w:proofErr w:type="gramStart"/>
+      <w:r>
+        <w:t>details</w:t>
+      </w:r>
+      <w:proofErr w:type="spellEnd"/>
+      <w:r>
+        <w:t>(</w:t>
+      </w:r>
+      <w:proofErr w:type="gramEnd"/>
+      <w:r>
+        <w:t>)</w:t>
       </w:r>
       <w:r>
         <w:t xml:space="preserve">” function to actually extract the data using BS. </w:t>
@@ -388,22 +504,40 @@
       <w:r>
         <w:t>The next and last function currently in the program is the “</w:t>
       </w:r>
-      <w:r>
-        <w:t>extract_course_details()</w:t>
-      </w:r>
-      <w:r>
-        <w:t xml:space="preserve">” function. The purpose of this function is to parse through </w:t>
+      <w:proofErr w:type="spellStart"/>
+      <w:r>
+        <w:t>extract_course_</w:t>
+      </w:r>
+      <w:proofErr w:type="gramStart"/>
+      <w:r>
+        <w:t>details</w:t>
+      </w:r>
+      <w:proofErr w:type="spellEnd"/>
+      <w:r>
+        <w:t>(</w:t>
+      </w:r>
+      <w:proofErr w:type="gramEnd"/>
+      <w:r>
+        <w:t>)</w:t>
+      </w:r>
+      <w:r>
+        <w:t xml:space="preserve">” function. The purpose of this function is to parse through individual course web pages to extract specific academic details using HTML analysis provided by the BS library. This function is the data extraction workhorse that pulls all </w:t>
       </w:r>
       <w:r>
         <w:lastRenderedPageBreak/>
-        <w:t>individual course web pages to extract specific academic details using HTML analysis provided by the BS library. This function is the data extraction workhorse that pulls all the course-specific information off the web pages. It does this by capturing the full page’s HTML code and uses BS to find the information that is needed. BS targe</w:t>
+        <w:t>the course-specific information off the web pages. It does this by capturing the full page’s HTML code and uses BS to find the information that is needed. BS targe</w:t>
       </w:r>
       <w:r>
         <w:t>ts the “</w:t>
       </w:r>
       <w:r>
-        <w:t>#course_preview_title</w:t>
-      </w:r>
+        <w:t>#</w:t>
+      </w:r>
+      <w:proofErr w:type="spellStart"/>
+      <w:r>
+        <w:t>course_preview_title</w:t>
+      </w:r>
+      <w:proofErr w:type="spellEnd"/>
       <w:r>
         <w:t>”</w:t>
       </w:r>
@@ -411,11 +545,79 @@
         <w:t xml:space="preserve"> element</w:t>
       </w:r>
       <w:r>
-        <w:t xml:space="preserve"> and extracts the first “&lt;p&gt;” tag and text that follows. If there is nothing there or it cannot find the correct tags it outputs that the specific item cannot be found. It then uses regex patterns to find the following labels in “&lt;strong&gt;” tags: Prerequisite(s)?, Lecture Hours, Repeat Status, Grade Mode, and Schedule Type. Once it finds those strings, it extracts the strings or data immediately following them. Each field is isolated by Try/Except blocks to handle one field errors to not crash the whole process. If the program cannot find any data in the following areas it defaults to “Not Found” instead of sending “Null” messages. The regex patterns and filtering is a flexible way of looking for this data because it allows the program to ignore the case of the characters in the gathered data.</w:t>
+        <w:t xml:space="preserve"> and extracts the first “&lt;p&gt;” tag and text that follows. If there is nothing there or it cannot find the correct tags it outputs that the specific item cannot be found. It then uses regex patterns to find the following labels in “&lt;strong&gt;” tags: </w:t>
+      </w:r>
+      <w:r>
+        <w:t>“</w:t>
+      </w:r>
+      <w:r>
+        <w:t>Prerequisite(s)</w:t>
+      </w:r>
+      <w:r>
+        <w:t>,”</w:t>
       </w:r>
       <w:r>
         <w:t xml:space="preserve"> </w:t>
       </w:r>
+      <w:r>
+        <w:t>“</w:t>
+      </w:r>
+      <w:r>
+        <w:t>Lecture Hours</w:t>
+      </w:r>
+      <w:r>
+        <w:t>,”</w:t>
+      </w:r>
+      <w:r>
+        <w:t xml:space="preserve"> </w:t>
+      </w:r>
+      <w:r>
+        <w:t>“</w:t>
+      </w:r>
+      <w:r>
+        <w:t>Repeat Status</w:t>
+      </w:r>
+      <w:r>
+        <w:t>,”</w:t>
+      </w:r>
+      <w:r>
+        <w:t xml:space="preserve"> </w:t>
+      </w:r>
+      <w:r>
+        <w:t>“</w:t>
+      </w:r>
+      <w:r>
+        <w:t>Grade Mode</w:t>
+      </w:r>
+      <w:r>
+        <w:t>,”</w:t>
+      </w:r>
+      <w:r>
+        <w:t xml:space="preserve"> and </w:t>
+      </w:r>
+      <w:r>
+        <w:t>“</w:t>
+      </w:r>
+      <w:r>
+        <w:t>Schedule Type.</w:t>
+      </w:r>
+      <w:r>
+        <w:t>”</w:t>
+      </w:r>
+      <w:r>
+        <w:t xml:space="preserve"> Once it finds those strings, it extracts the strings or data immediately following them. Each field is isolated by Try/Except blocks to handle one field errors to not crash the whole process. If the program cannot find any data in the following areas it defaults to “Not Found” instead of sending “Null” messages. The regex patterns and filtering </w:t>
+      </w:r>
+      <w:proofErr w:type="gramStart"/>
+      <w:r>
+        <w:t>is</w:t>
+      </w:r>
+      <w:proofErr w:type="gramEnd"/>
+      <w:r>
+        <w:t xml:space="preserve"> a flexible way of looking for this data because it allows the program to ignore the case of the characters in the gathered data.</w:t>
+      </w:r>
+      <w:r>
+        <w:t xml:space="preserve"> </w:t>
+      </w:r>
     </w:p>
     <w:p>
       <w:pPr>
@@ -423,7 +625,13 @@
         <w:ind w:left="720" w:firstLine="720"/>
       </w:pPr>
       <w:r>
-        <w:t>Some benefits of the way this program is currently written and designed is that it is modular in design, performance balancing, and many failure scenarios are handled with the Try/Except blocks. The modular design is beneficial because it allows for independent improvements to parsing, easily to add or remove fields, and it is simpler to test. The localized HTML parsing avoids multiple playwright queries and unnecessary network requests. The Failure scenarios that are handled in the current implementation are missing parent elements, unexpected tag structures, network delays and text encoding issues.</w:t>
+        <w:t xml:space="preserve">Some benefits of the way this program is currently written and designed is that it is modular in design, performance balancing, and many failure scenarios are handled with the Try/Except blocks. </w:t>
+      </w:r>
+      <w:r>
+        <w:t xml:space="preserve">Try/Except blocks are a type of expression in Python that “tries” the lines of code that are inside it. If there is an error the program goes to the lines within the “except” and handles the errors. </w:t>
+      </w:r>
+      <w:r>
+        <w:t>The modular design is beneficial because it allows for independent improvements to parsing, easily to add or remove fields, and it is simpler to test. The localized HTML parsing avoids multiple playwright queries and unnecessary network requests. The Failure scenarios that are handled in the current implementation are missing parent elements, unexpected tag structures, network delays and text encoding issues.</w:t>
       </w:r>
     </w:p>
     <w:p>
@@ -717,7 +925,13 @@
         <w:t>August 2025: Fall Semester Begins</w:t>
       </w:r>
       <w:r>
-        <w:t xml:space="preserve"> and start Thesis semester</w:t>
+        <w:t xml:space="preserve"> and start</w:t>
+      </w:r>
+      <w:r>
+        <w:t xml:space="preserve"> of</w:t>
+      </w:r>
+      <w:r>
+        <w:t xml:space="preserve"> Thesis semester</w:t>
       </w:r>
     </w:p>
     <w:p>
@@ -945,38 +1159,28 @@
         <w:spacing w:line="480" w:lineRule="auto"/>
       </w:pPr>
       <w:r>
-        <w:t>Headless Browser: G</w:t>
-      </w:r>
-      <w:r>
-        <w:t xml:space="preserve">raphical </w:t>
-      </w:r>
-      <w:r>
-        <w:t>U</w:t>
-      </w:r>
-      <w:r>
-        <w:t xml:space="preserve">ser </w:t>
-      </w:r>
-      <w:r>
-        <w:t>I</w:t>
-      </w:r>
-      <w:r>
-        <w:t>nterface (GUI)</w:t>
-      </w:r>
-      <w:r>
-        <w:t>-less web browser controlled programmatically for automated testing/scraping.</w:t>
-      </w:r>
-    </w:p>
-    <w:p>
-      <w:pPr>
-        <w:pStyle w:val="ListParagraph"/>
-        <w:numPr>
-          <w:ilvl w:val="0"/>
-          <w:numId w:val="3"/>
-        </w:numPr>
-        <w:spacing w:line="480" w:lineRule="auto"/>
-      </w:pPr>
-      <w:r>
-        <w:t>HTML (HyperText Markup Language): Standard markup language structuring web content through tags like &lt;p&gt; and &lt;strong&gt;.</w:t>
+        <w:t>Headless Browser: Graphical User Interface (GUI)-less web browser controlled programmatically for automated testing/scraping.</w:t>
+      </w:r>
+    </w:p>
+    <w:p>
+      <w:pPr>
+        <w:pStyle w:val="ListParagraph"/>
+        <w:numPr>
+          <w:ilvl w:val="0"/>
+          <w:numId w:val="3"/>
+        </w:numPr>
+        <w:spacing w:line="480" w:lineRule="auto"/>
+      </w:pPr>
+      <w:r>
+        <w:t>HTML (</w:t>
+      </w:r>
+      <w:proofErr w:type="spellStart"/>
+      <w:r>
+        <w:t>HyperText</w:t>
+      </w:r>
+      <w:proofErr w:type="spellEnd"/>
+      <w:r>
+        <w:t xml:space="preserve"> Markup Language): Standard markup language structuring web content through tags like &lt;p&gt; and &lt;strong&gt;.</w:t>
       </w:r>
     </w:p>
     <w:p>
@@ -2337,6 +2541,7 @@
   <w:style w:type="character" w:default="1" w:styleId="DefaultParagraphFont">
     <w:name w:val="Default Paragraph Font"/>
     <w:uiPriority w:val="1"/>
+    <w:semiHidden/>
     <w:unhideWhenUsed/>
   </w:style>
   <w:style w:type="table" w:default="1" w:styleId="TableNormal">

</xml_diff>